<commit_message>
Lab2 : Updated Doc Files -> Included Student name and email
</commit_message>
<xml_diff>
--- a/lab2/Lab2.docx
+++ b/lab2/Lab2.docx
@@ -2319,6 +2319,58 @@
           <w:lang w:val="en-US"/>
         </w:rPr>
         <w:t>Prior to sending the ICMP request, an attempt is made to reach a non-existent destination host on the LAN via the Address Resolution Protocol. Because the host does not exist, there is no response to the ARP request, and we receive the error "Destination Host Unreachable" as seen in the third section of the screenshot.</w:t>
+      </w:r>
+    </w:p>
+    <w:p>
+      <w:pPr>
+        <w:rPr>
+          <w:sz w:val="24"/>
+          <w:szCs w:val="24"/>
+          <w:lang w:val="en-US"/>
+        </w:rPr>
+      </w:pPr>
+    </w:p>
+    <w:p>
+      <w:pPr>
+        <w:rPr>
+          <w:sz w:val="24"/>
+          <w:szCs w:val="24"/>
+          <w:lang w:val="en-US"/>
+        </w:rPr>
+      </w:pPr>
+    </w:p>
+    <w:p>
+      <w:pPr>
+        <w:rPr>
+          <w:sz w:val="24"/>
+          <w:szCs w:val="24"/>
+          <w:lang w:val="en-US"/>
+        </w:rPr>
+      </w:pPr>
+      <w:r>
+        <w:rPr>
+          <w:sz w:val="24"/>
+          <w:szCs w:val="24"/>
+          <w:lang w:val="en-US"/>
+        </w:rPr>
+        <w:t>Name : Gaurav Setty</w:t>
+      </w:r>
+    </w:p>
+    <w:p>
+      <w:pPr>
+        <w:rPr>
+          <w:sz w:val="24"/>
+          <w:szCs w:val="24"/>
+          <w:lang w:val="en-US"/>
+        </w:rPr>
+      </w:pPr>
+      <w:r>
+        <w:rPr>
+          <w:sz w:val="24"/>
+          <w:szCs w:val="24"/>
+          <w:lang w:val="en-US"/>
+        </w:rPr>
+        <w:t>Email : settgm01@pfw.edu</w:t>
       </w:r>
     </w:p>
     <w:sectPr>

</xml_diff>